<commit_message>
Prepare for submission 2
</commit_message>
<xml_diff>
--- a/ex4/documentation.docx
+++ b/ex4/documentation.docx
@@ -63,16 +63,16 @@
         <w:t xml:space="preserve"> consists</w:t>
       </w:r>
       <w:r>
-        <w:t xml:space="preserve"> of</w:t>
-      </w:r>
-      <w:r>
         <w:t xml:space="preserve"> </w:t>
       </w:r>
       <w:r>
-        <w:t>five</w:t>
-      </w:r>
-      <w:r>
-        <w:t xml:space="preserve"> parts:</w:t>
+        <w:t xml:space="preserve">five </w:t>
+      </w:r>
+      <w:r>
+        <w:t>items</w:t>
+      </w:r>
+      <w:r>
+        <w:t>:</w:t>
       </w:r>
     </w:p>
     <w:p>
@@ -120,13 +120,7 @@
         <w:bidi w:val="0"/>
       </w:pPr>
       <w:r>
-        <w:t xml:space="preserve">/documentation.pdf </w:t>
-      </w:r>
-      <w:r>
-        <w:t xml:space="preserve">– </w:t>
-      </w:r>
-      <w:r>
-        <w:t>Dry documentation (this file)</w:t>
+        <w:t>/proxy – The proxy code directory</w:t>
       </w:r>
     </w:p>
     <w:p>
@@ -139,11 +133,13 @@
         <w:bidi w:val="0"/>
       </w:pPr>
       <w:r>
-        <w:t>/prev_doc.pdf – Dry documentation of the previous assignment</w:t>
-      </w:r>
-      <w:r>
-        <w:br/>
-        <w:t>(necessary for understanding this one)</w:t>
+        <w:t xml:space="preserve">/documentation.pdf </w:t>
+      </w:r>
+      <w:r>
+        <w:t xml:space="preserve">– </w:t>
+      </w:r>
+      <w:r>
+        <w:t>Dry documentation (this file)</w:t>
       </w:r>
     </w:p>
     <w:p>
@@ -156,8 +152,13 @@
         <w:bidi w:val="0"/>
       </w:pPr>
       <w:r>
-        <w:t>/proxy = The proxy code directory</w:t>
-      </w:r>
+        <w:t xml:space="preserve">/prev_doc.pdf – Dry documentation of the </w:t>
+      </w:r>
+      <w:r>
+        <w:t>previous assignment</w:t>
+      </w:r>
+      <w:bookmarkStart w:id="0" w:name="_GoBack"/>
+      <w:bookmarkEnd w:id="0"/>
     </w:p>
     <w:p>
       <w:pPr>
@@ -1101,8 +1102,6 @@
       <w:r>
         <w:t>relatively new</w:t>
       </w:r>
-      <w:bookmarkStart w:id="0" w:name="_GoBack"/>
-      <w:bookmarkEnd w:id="0"/>
       <w:r>
         <w:t xml:space="preserve"> </w:t>
       </w:r>

</xml_diff>